<commit_message>
added jennas report sections
</commit_message>
<xml_diff>
--- a/GradProject_report.docx
+++ b/GradProject_report.docx
@@ -69,7 +69,15 @@
           <w:sz w:val="24"/>
           <w:szCs w:val="24"/>
         </w:rPr>
-        <w:t>, &lt;TODO&gt;</w:t>
+        <w:t xml:space="preserve">, </w:t>
+      </w:r>
+      <w:r>
+        <w:rPr>
+          <w:rFonts w:ascii="Times New Roman" w:hAnsi="Times New Roman" w:cs="Times New Roman"/>
+          <w:sz w:val="24"/>
+          <w:szCs w:val="24"/>
+        </w:rPr>
+        <w:t>JTM4565</w:t>
       </w:r>
     </w:p>
     <w:p>
@@ -112,7 +120,7 @@
           <w:sz w:val="24"/>
           <w:szCs w:val="24"/>
         </w:rPr>
-        <w:t>13 April 2025</w:t>
+        <w:t>28 April 2025</w:t>
       </w:r>
       <w:r>
         <w:rPr>
@@ -502,8 +510,691 @@
         <w:ind w:left="360"/>
         <w:rPr>
           <w:rFonts w:ascii="Times New Roman" w:eastAsiaTheme="majorEastAsia" w:hAnsi="Times New Roman" w:cs="Times New Roman"/>
+          <w:sz w:val="24"/>
+          <w:szCs w:val="24"/>
+        </w:rPr>
+      </w:pPr>
+      <w:r>
+        <w:rPr>
+          <w:rFonts w:ascii="Times New Roman" w:eastAsiaTheme="majorEastAsia" w:hAnsi="Times New Roman" w:cs="Times New Roman"/>
+          <w:sz w:val="24"/>
+          <w:szCs w:val="24"/>
+        </w:rPr>
+        <w:t>For our</w:t>
+      </w:r>
+      <w:r>
+        <w:rPr>
+          <w:rFonts w:ascii="Times New Roman" w:eastAsiaTheme="majorEastAsia" w:hAnsi="Times New Roman" w:cs="Times New Roman"/>
+          <w:sz w:val="24"/>
+          <w:szCs w:val="24"/>
+        </w:rPr>
+        <w:t xml:space="preserve"> focus on security, we</w:t>
+      </w:r>
+      <w:r>
+        <w:rPr>
+          <w:rFonts w:ascii="Times New Roman" w:eastAsiaTheme="majorEastAsia" w:hAnsi="Times New Roman" w:cs="Times New Roman"/>
+          <w:sz w:val="24"/>
+          <w:szCs w:val="24"/>
+        </w:rPr>
+        <w:t xml:space="preserve"> first</w:t>
+      </w:r>
+      <w:r>
+        <w:rPr>
+          <w:rFonts w:ascii="Times New Roman" w:eastAsiaTheme="majorEastAsia" w:hAnsi="Times New Roman" w:cs="Times New Roman"/>
+          <w:sz w:val="24"/>
+          <w:szCs w:val="24"/>
+        </w:rPr>
+        <w:t xml:space="preserve"> </w:t>
+      </w:r>
+      <w:r>
+        <w:rPr>
+          <w:rFonts w:ascii="Times New Roman" w:eastAsiaTheme="majorEastAsia" w:hAnsi="Times New Roman" w:cs="Times New Roman"/>
+          <w:sz w:val="24"/>
+          <w:szCs w:val="24"/>
+        </w:rPr>
+        <w:t>separate</w:t>
+      </w:r>
+      <w:r>
+        <w:rPr>
+          <w:rFonts w:ascii="Times New Roman" w:eastAsiaTheme="majorEastAsia" w:hAnsi="Times New Roman" w:cs="Times New Roman"/>
+          <w:sz w:val="24"/>
+          <w:szCs w:val="24"/>
+        </w:rPr>
+        <w:t>d</w:t>
+      </w:r>
+      <w:r>
+        <w:rPr>
+          <w:rFonts w:ascii="Times New Roman" w:eastAsiaTheme="majorEastAsia" w:hAnsi="Times New Roman" w:cs="Times New Roman"/>
+          <w:sz w:val="24"/>
+          <w:szCs w:val="24"/>
+        </w:rPr>
+        <w:t xml:space="preserve"> user and supervisor code</w:t>
+      </w:r>
+      <w:r>
+        <w:rPr>
+          <w:rFonts w:ascii="Times New Roman" w:eastAsiaTheme="majorEastAsia" w:hAnsi="Times New Roman" w:cs="Times New Roman"/>
+          <w:sz w:val="24"/>
+          <w:szCs w:val="24"/>
+        </w:rPr>
+        <w:t xml:space="preserve"> using the MSP and PSP. When starting execution of our first thread, we switch to unprivileged thread mode and use the PSP for all user code.</w:t>
+      </w:r>
+      <w:r>
+        <w:rPr>
+          <w:rFonts w:ascii="Times New Roman" w:eastAsiaTheme="majorEastAsia" w:hAnsi="Times New Roman" w:cs="Times New Roman"/>
+          <w:sz w:val="24"/>
+          <w:szCs w:val="24"/>
+        </w:rPr>
+        <w:t xml:space="preserve"> </w:t>
+      </w:r>
+      <w:r>
+        <w:rPr>
+          <w:rFonts w:ascii="Times New Roman" w:eastAsiaTheme="majorEastAsia" w:hAnsi="Times New Roman" w:cs="Times New Roman"/>
+          <w:sz w:val="24"/>
+          <w:szCs w:val="24"/>
+        </w:rPr>
+        <w:t>User threads will use the PSP and will</w:t>
+      </w:r>
+      <w:r>
+        <w:rPr>
+          <w:rFonts w:ascii="Times New Roman" w:eastAsiaTheme="majorEastAsia" w:hAnsi="Times New Roman" w:cs="Times New Roman"/>
+          <w:sz w:val="24"/>
+          <w:szCs w:val="24"/>
+        </w:rPr>
+        <w:t xml:space="preserve"> </w:t>
+      </w:r>
+      <w:r>
+        <w:rPr>
+          <w:rFonts w:ascii="Times New Roman" w:eastAsiaTheme="majorEastAsia" w:hAnsi="Times New Roman" w:cs="Times New Roman"/>
+          <w:sz w:val="24"/>
+          <w:szCs w:val="24"/>
+        </w:rPr>
+        <w:t>utilize</w:t>
+      </w:r>
+      <w:r>
+        <w:rPr>
+          <w:rFonts w:ascii="Times New Roman" w:eastAsiaTheme="majorEastAsia" w:hAnsi="Times New Roman" w:cs="Times New Roman"/>
+          <w:sz w:val="24"/>
+          <w:szCs w:val="24"/>
+        </w:rPr>
+        <w:t xml:space="preserve"> SVC calls to access OS</w:t>
+      </w:r>
+      <w:r>
+        <w:rPr>
+          <w:rFonts w:ascii="Times New Roman" w:eastAsiaTheme="majorEastAsia" w:hAnsi="Times New Roman" w:cs="Times New Roman"/>
+          <w:sz w:val="24"/>
+          <w:szCs w:val="24"/>
+        </w:rPr>
+        <w:t xml:space="preserve"> code</w:t>
+      </w:r>
+      <w:r>
+        <w:rPr>
+          <w:rFonts w:ascii="Times New Roman" w:eastAsiaTheme="majorEastAsia" w:hAnsi="Times New Roman" w:cs="Times New Roman"/>
+          <w:sz w:val="24"/>
+          <w:szCs w:val="24"/>
+        </w:rPr>
+        <w:t>, which will be run in privileged handler mode</w:t>
+      </w:r>
+      <w:r>
+        <w:rPr>
+          <w:rFonts w:ascii="Times New Roman" w:eastAsiaTheme="majorEastAsia" w:hAnsi="Times New Roman" w:cs="Times New Roman"/>
+          <w:sz w:val="24"/>
+          <w:szCs w:val="24"/>
+        </w:rPr>
+        <w:t xml:space="preserve">. Exception handlers, such as the </w:t>
+      </w:r>
+      <w:proofErr w:type="spellStart"/>
+      <w:r>
+        <w:rPr>
+          <w:rFonts w:ascii="Times New Roman" w:eastAsiaTheme="majorEastAsia" w:hAnsi="Times New Roman" w:cs="Times New Roman"/>
+          <w:sz w:val="24"/>
+          <w:szCs w:val="24"/>
+        </w:rPr>
+        <w:t>PendSV</w:t>
+      </w:r>
+      <w:proofErr w:type="spellEnd"/>
+      <w:r>
+        <w:rPr>
+          <w:rFonts w:ascii="Times New Roman" w:eastAsiaTheme="majorEastAsia" w:hAnsi="Times New Roman" w:cs="Times New Roman"/>
+          <w:sz w:val="24"/>
+          <w:szCs w:val="24"/>
+        </w:rPr>
+        <w:t xml:space="preserve"> handler, </w:t>
+      </w:r>
+      <w:r>
+        <w:rPr>
+          <w:rFonts w:ascii="Times New Roman" w:eastAsiaTheme="majorEastAsia" w:hAnsi="Times New Roman" w:cs="Times New Roman"/>
+          <w:sz w:val="24"/>
+          <w:szCs w:val="24"/>
+        </w:rPr>
+        <w:t xml:space="preserve">will </w:t>
+      </w:r>
+      <w:r>
+        <w:rPr>
+          <w:rFonts w:ascii="Times New Roman" w:eastAsiaTheme="majorEastAsia" w:hAnsi="Times New Roman" w:cs="Times New Roman"/>
+          <w:sz w:val="24"/>
+          <w:szCs w:val="24"/>
+        </w:rPr>
+        <w:t xml:space="preserve">utilize </w:t>
+      </w:r>
+      <w:proofErr w:type="gramStart"/>
+      <w:r>
+        <w:rPr>
+          <w:rFonts w:ascii="Times New Roman" w:eastAsiaTheme="majorEastAsia" w:hAnsi="Times New Roman" w:cs="Times New Roman"/>
+          <w:sz w:val="24"/>
+          <w:szCs w:val="24"/>
+        </w:rPr>
+        <w:t>the MSP</w:t>
+      </w:r>
+      <w:proofErr w:type="gramEnd"/>
+      <w:r>
+        <w:rPr>
+          <w:rFonts w:ascii="Times New Roman" w:eastAsiaTheme="majorEastAsia" w:hAnsi="Times New Roman" w:cs="Times New Roman"/>
+          <w:sz w:val="24"/>
+          <w:szCs w:val="24"/>
+        </w:rPr>
+        <w:t xml:space="preserve"> and will</w:t>
+      </w:r>
+      <w:r>
+        <w:rPr>
+          <w:rFonts w:ascii="Times New Roman" w:eastAsiaTheme="majorEastAsia" w:hAnsi="Times New Roman" w:cs="Times New Roman"/>
+          <w:sz w:val="24"/>
+          <w:szCs w:val="24"/>
+        </w:rPr>
+        <w:t xml:space="preserve"> run in handler mode</w:t>
+      </w:r>
+      <w:r>
+        <w:rPr>
+          <w:rFonts w:ascii="Times New Roman" w:eastAsiaTheme="majorEastAsia" w:hAnsi="Times New Roman" w:cs="Times New Roman"/>
+          <w:sz w:val="24"/>
+          <w:szCs w:val="24"/>
+        </w:rPr>
+        <w:t xml:space="preserve">. These handlers </w:t>
+      </w:r>
+      <w:r>
+        <w:rPr>
+          <w:rFonts w:ascii="Times New Roman" w:eastAsiaTheme="majorEastAsia" w:hAnsi="Times New Roman" w:cs="Times New Roman"/>
+          <w:sz w:val="24"/>
+          <w:szCs w:val="24"/>
+        </w:rPr>
+        <w:t>a</w:t>
+      </w:r>
+      <w:r>
+        <w:rPr>
+          <w:rFonts w:ascii="Times New Roman" w:eastAsiaTheme="majorEastAsia" w:hAnsi="Times New Roman" w:cs="Times New Roman"/>
+          <w:sz w:val="24"/>
+          <w:szCs w:val="24"/>
+        </w:rPr>
+        <w:t xml:space="preserve">re edited from our original </w:t>
+      </w:r>
+      <w:r>
+        <w:rPr>
+          <w:rFonts w:ascii="Times New Roman" w:eastAsiaTheme="majorEastAsia" w:hAnsi="Times New Roman" w:cs="Times New Roman"/>
+          <w:sz w:val="24"/>
+          <w:szCs w:val="24"/>
+        </w:rPr>
+        <w:t xml:space="preserve">OS to return to the appropriate PSP </w:t>
+      </w:r>
+      <w:r>
+        <w:rPr>
+          <w:rFonts w:ascii="Times New Roman" w:eastAsiaTheme="majorEastAsia" w:hAnsi="Times New Roman" w:cs="Times New Roman"/>
+          <w:sz w:val="24"/>
+          <w:szCs w:val="24"/>
+        </w:rPr>
+        <w:t xml:space="preserve">value </w:t>
+      </w:r>
+      <w:r>
+        <w:rPr>
+          <w:rFonts w:ascii="Times New Roman" w:eastAsiaTheme="majorEastAsia" w:hAnsi="Times New Roman" w:cs="Times New Roman"/>
+          <w:sz w:val="24"/>
+          <w:szCs w:val="24"/>
+        </w:rPr>
+        <w:t>upon exit.</w:t>
+      </w:r>
+      <w:r>
+        <w:rPr>
+          <w:rFonts w:ascii="Times New Roman" w:eastAsiaTheme="majorEastAsia" w:hAnsi="Times New Roman" w:cs="Times New Roman"/>
+          <w:sz w:val="24"/>
+          <w:szCs w:val="24"/>
+        </w:rPr>
+        <w:t xml:space="preserve"> Discussed later, our work running background threads in thread mode will ensure complete separation between user code, </w:t>
+      </w:r>
+      <w:r>
+        <w:rPr>
+          <w:rFonts w:ascii="Times New Roman" w:eastAsiaTheme="majorEastAsia" w:hAnsi="Times New Roman" w:cs="Times New Roman"/>
+          <w:sz w:val="24"/>
+          <w:szCs w:val="24"/>
+        </w:rPr>
+        <w:t>which uses</w:t>
+      </w:r>
+      <w:r>
+        <w:rPr>
+          <w:rFonts w:ascii="Times New Roman" w:eastAsiaTheme="majorEastAsia" w:hAnsi="Times New Roman" w:cs="Times New Roman"/>
+          <w:sz w:val="24"/>
+          <w:szCs w:val="24"/>
+        </w:rPr>
+        <w:t xml:space="preserve"> the PSP, and OS code, </w:t>
+      </w:r>
+      <w:r>
+        <w:rPr>
+          <w:rFonts w:ascii="Times New Roman" w:eastAsiaTheme="majorEastAsia" w:hAnsi="Times New Roman" w:cs="Times New Roman"/>
+          <w:sz w:val="24"/>
+          <w:szCs w:val="24"/>
+        </w:rPr>
+        <w:t>which uses</w:t>
+      </w:r>
+      <w:r>
+        <w:rPr>
+          <w:rFonts w:ascii="Times New Roman" w:eastAsiaTheme="majorEastAsia" w:hAnsi="Times New Roman" w:cs="Times New Roman"/>
+          <w:sz w:val="24"/>
+          <w:szCs w:val="24"/>
+        </w:rPr>
+        <w:t xml:space="preserve"> the MSP</w:t>
+      </w:r>
+      <w:r>
+        <w:rPr>
+          <w:rFonts w:ascii="Times New Roman" w:eastAsiaTheme="majorEastAsia" w:hAnsi="Times New Roman" w:cs="Times New Roman"/>
+          <w:sz w:val="24"/>
+          <w:szCs w:val="24"/>
+        </w:rPr>
+        <w:t>.</w:t>
+      </w:r>
+    </w:p>
+    <w:p>
+      <w:pPr>
+        <w:pStyle w:val="ListParagraph"/>
+        <w:ind w:left="360"/>
+        <w:rPr>
+          <w:rFonts w:ascii="Times New Roman" w:eastAsiaTheme="majorEastAsia" w:hAnsi="Times New Roman" w:cs="Times New Roman"/>
+          <w:sz w:val="24"/>
+          <w:szCs w:val="24"/>
+        </w:rPr>
+      </w:pPr>
+    </w:p>
+    <w:p>
+      <w:pPr>
+        <w:pStyle w:val="ListParagraph"/>
+        <w:ind w:left="360"/>
+        <w:rPr>
+          <w:rFonts w:ascii="Times New Roman" w:eastAsiaTheme="majorEastAsia" w:hAnsi="Times New Roman" w:cs="Times New Roman"/>
+          <w:sz w:val="24"/>
+          <w:szCs w:val="24"/>
+        </w:rPr>
+      </w:pPr>
+      <w:r>
+        <w:rPr>
+          <w:rFonts w:ascii="Times New Roman" w:eastAsiaTheme="majorEastAsia" w:hAnsi="Times New Roman" w:cs="Times New Roman"/>
+          <w:sz w:val="24"/>
+          <w:szCs w:val="24"/>
+        </w:rPr>
+        <w:t>In addition to decoupling thread and OS stacks, t</w:t>
+      </w:r>
+      <w:r>
+        <w:rPr>
+          <w:rFonts w:ascii="Times New Roman" w:eastAsiaTheme="majorEastAsia" w:hAnsi="Times New Roman" w:cs="Times New Roman"/>
+          <w:sz w:val="24"/>
+          <w:szCs w:val="24"/>
+        </w:rPr>
+        <w:t>his separation restricts user access to certain areas of memory</w:t>
+      </w:r>
+      <w:r>
+        <w:rPr>
+          <w:rFonts w:ascii="Times New Roman" w:eastAsiaTheme="majorEastAsia" w:hAnsi="Times New Roman" w:cs="Times New Roman"/>
+          <w:sz w:val="24"/>
+          <w:szCs w:val="24"/>
+        </w:rPr>
+        <w:t xml:space="preserve">, including the system timer, NVIC, and system control block. </w:t>
+      </w:r>
+      <w:r>
+        <w:rPr>
+          <w:rFonts w:ascii="Times New Roman" w:eastAsiaTheme="majorEastAsia" w:hAnsi="Times New Roman" w:cs="Times New Roman"/>
+          <w:sz w:val="24"/>
+          <w:szCs w:val="24"/>
+        </w:rPr>
+        <w:t xml:space="preserve">User threads </w:t>
+      </w:r>
+      <w:r>
+        <w:rPr>
+          <w:rFonts w:ascii="Times New Roman" w:eastAsiaTheme="majorEastAsia" w:hAnsi="Times New Roman" w:cs="Times New Roman"/>
+          <w:sz w:val="24"/>
+          <w:szCs w:val="24"/>
+        </w:rPr>
+        <w:t>cannot write to protected system registers and therefore malicious threads are unable to tamper</w:t>
+      </w:r>
+      <w:r>
+        <w:rPr>
+          <w:rFonts w:ascii="Times New Roman" w:eastAsiaTheme="majorEastAsia" w:hAnsi="Times New Roman" w:cs="Times New Roman"/>
+          <w:sz w:val="24"/>
+          <w:szCs w:val="24"/>
+        </w:rPr>
+        <w:t xml:space="preserve"> </w:t>
+      </w:r>
+      <w:r>
+        <w:rPr>
+          <w:rFonts w:ascii="Times New Roman" w:eastAsiaTheme="majorEastAsia" w:hAnsi="Times New Roman" w:cs="Times New Roman"/>
+          <w:sz w:val="24"/>
+          <w:szCs w:val="24"/>
+        </w:rPr>
+        <w:t>with system configurations.</w:t>
+      </w:r>
+    </w:p>
+    <w:p>
+      <w:pPr>
+        <w:pStyle w:val="ListParagraph"/>
+        <w:ind w:left="360"/>
+        <w:rPr>
+          <w:rFonts w:ascii="Times New Roman" w:eastAsiaTheme="majorEastAsia" w:hAnsi="Times New Roman" w:cs="Times New Roman"/>
+          <w:sz w:val="24"/>
+          <w:szCs w:val="24"/>
+        </w:rPr>
+      </w:pPr>
+    </w:p>
+    <w:p>
+      <w:pPr>
+        <w:pStyle w:val="ListParagraph"/>
+        <w:ind w:left="360"/>
+        <w:rPr>
+          <w:rFonts w:ascii="Times New Roman" w:eastAsiaTheme="majorEastAsia" w:hAnsi="Times New Roman" w:cs="Times New Roman"/>
           <w:i/>
           <w:iCs/>
+          <w:sz w:val="24"/>
+          <w:szCs w:val="24"/>
+          <w:u w:val="single"/>
+        </w:rPr>
+      </w:pPr>
+      <w:r>
+        <w:rPr>
+          <w:rFonts w:ascii="Times New Roman" w:eastAsiaTheme="majorEastAsia" w:hAnsi="Times New Roman" w:cs="Times New Roman"/>
+          <w:i/>
+          <w:iCs/>
+          <w:sz w:val="24"/>
+          <w:szCs w:val="24"/>
+          <w:u w:val="single"/>
+        </w:rPr>
+        <w:t>MPU Integration</w:t>
+      </w:r>
+    </w:p>
+    <w:p>
+      <w:pPr>
+        <w:pStyle w:val="ListParagraph"/>
+        <w:ind w:left="360"/>
+        <w:rPr>
+          <w:rFonts w:ascii="Times New Roman" w:eastAsiaTheme="majorEastAsia" w:hAnsi="Times New Roman" w:cs="Times New Roman"/>
+          <w:sz w:val="24"/>
+          <w:szCs w:val="24"/>
+        </w:rPr>
+      </w:pPr>
+      <w:r>
+        <w:rPr>
+          <w:rFonts w:ascii="Times New Roman" w:eastAsiaTheme="majorEastAsia" w:hAnsi="Times New Roman" w:cs="Times New Roman"/>
+          <w:sz w:val="24"/>
+          <w:szCs w:val="24"/>
+        </w:rPr>
+        <w:t>MSP and PSP separation alone leaves the OS vulnerable to code injection by a malicious thread. User threads have full privileges to read and write from OS code locations</w:t>
+      </w:r>
+      <w:r>
+        <w:rPr>
+          <w:rFonts w:ascii="Times New Roman" w:eastAsiaTheme="majorEastAsia" w:hAnsi="Times New Roman" w:cs="Times New Roman"/>
+          <w:sz w:val="24"/>
+          <w:szCs w:val="24"/>
+        </w:rPr>
+        <w:t>,</w:t>
+      </w:r>
+      <w:r>
+        <w:rPr>
+          <w:rFonts w:ascii="Times New Roman" w:eastAsiaTheme="majorEastAsia" w:hAnsi="Times New Roman" w:cs="Times New Roman"/>
+          <w:sz w:val="24"/>
+          <w:szCs w:val="24"/>
+        </w:rPr>
+        <w:t xml:space="preserve"> so </w:t>
+      </w:r>
+      <w:r>
+        <w:rPr>
+          <w:rFonts w:ascii="Times New Roman" w:eastAsiaTheme="majorEastAsia" w:hAnsi="Times New Roman" w:cs="Times New Roman"/>
+          <w:sz w:val="24"/>
+          <w:szCs w:val="24"/>
+        </w:rPr>
+        <w:lastRenderedPageBreak/>
+        <w:t xml:space="preserve">malicious code could be inserted in OS functions. </w:t>
+      </w:r>
+      <w:r>
+        <w:rPr>
+          <w:rFonts w:ascii="Times New Roman" w:eastAsiaTheme="majorEastAsia" w:hAnsi="Times New Roman" w:cs="Times New Roman"/>
+          <w:sz w:val="24"/>
+          <w:szCs w:val="24"/>
+        </w:rPr>
+        <w:t xml:space="preserve">This injected code would be run in privileged mode and could result in unauthorized system </w:t>
+      </w:r>
+      <w:proofErr w:type="gramStart"/>
+      <w:r>
+        <w:rPr>
+          <w:rFonts w:ascii="Times New Roman" w:eastAsiaTheme="majorEastAsia" w:hAnsi="Times New Roman" w:cs="Times New Roman"/>
+          <w:sz w:val="24"/>
+          <w:szCs w:val="24"/>
+        </w:rPr>
+        <w:t>accesses</w:t>
+      </w:r>
+      <w:proofErr w:type="gramEnd"/>
+      <w:r>
+        <w:rPr>
+          <w:rFonts w:ascii="Times New Roman" w:eastAsiaTheme="majorEastAsia" w:hAnsi="Times New Roman" w:cs="Times New Roman"/>
+          <w:sz w:val="24"/>
+          <w:szCs w:val="24"/>
+        </w:rPr>
+        <w:t xml:space="preserve"> by the user. </w:t>
+      </w:r>
+      <w:r>
+        <w:rPr>
+          <w:rFonts w:ascii="Times New Roman" w:eastAsiaTheme="majorEastAsia" w:hAnsi="Times New Roman" w:cs="Times New Roman"/>
+          <w:sz w:val="24"/>
+          <w:szCs w:val="24"/>
+        </w:rPr>
+        <w:t xml:space="preserve">To prevent this possibility, we utilize the MPU to prevent access to OS code locations. </w:t>
+      </w:r>
+      <w:r>
+        <w:rPr>
+          <w:rFonts w:ascii="Times New Roman" w:eastAsiaTheme="majorEastAsia" w:hAnsi="Times New Roman" w:cs="Times New Roman"/>
+          <w:sz w:val="24"/>
+          <w:szCs w:val="24"/>
+        </w:rPr>
+        <w:t>T</w:t>
+      </w:r>
+      <w:r>
+        <w:rPr>
+          <w:rFonts w:ascii="Times New Roman" w:eastAsiaTheme="majorEastAsia" w:hAnsi="Times New Roman" w:cs="Times New Roman"/>
+          <w:sz w:val="24"/>
+          <w:szCs w:val="24"/>
+        </w:rPr>
+        <w:t xml:space="preserve">he MPU is dynamically configured </w:t>
+      </w:r>
+      <w:r>
+        <w:rPr>
+          <w:rFonts w:ascii="Times New Roman" w:eastAsiaTheme="majorEastAsia" w:hAnsi="Times New Roman" w:cs="Times New Roman"/>
+          <w:sz w:val="24"/>
+          <w:szCs w:val="24"/>
+        </w:rPr>
+        <w:t xml:space="preserve">during initialization </w:t>
+      </w:r>
+      <w:r>
+        <w:rPr>
+          <w:rFonts w:ascii="Times New Roman" w:eastAsiaTheme="majorEastAsia" w:hAnsi="Times New Roman" w:cs="Times New Roman"/>
+          <w:sz w:val="24"/>
+          <w:szCs w:val="24"/>
+        </w:rPr>
+        <w:t xml:space="preserve">to prevent </w:t>
+      </w:r>
+      <w:r>
+        <w:rPr>
+          <w:rFonts w:ascii="Times New Roman" w:eastAsiaTheme="majorEastAsia" w:hAnsi="Times New Roman" w:cs="Times New Roman"/>
+          <w:sz w:val="24"/>
+          <w:szCs w:val="24"/>
+        </w:rPr>
+        <w:t xml:space="preserve">any </w:t>
+      </w:r>
+      <w:r>
+        <w:rPr>
+          <w:rFonts w:ascii="Times New Roman" w:eastAsiaTheme="majorEastAsia" w:hAnsi="Times New Roman" w:cs="Times New Roman"/>
+          <w:sz w:val="24"/>
+          <w:szCs w:val="24"/>
+        </w:rPr>
+        <w:t xml:space="preserve">access to </w:t>
+      </w:r>
+      <w:r>
+        <w:rPr>
+          <w:rFonts w:ascii="Times New Roman" w:eastAsiaTheme="majorEastAsia" w:hAnsi="Times New Roman" w:cs="Times New Roman"/>
+          <w:sz w:val="24"/>
+          <w:szCs w:val="24"/>
+        </w:rPr>
+        <w:t>OS</w:t>
+      </w:r>
+      <w:r>
+        <w:rPr>
+          <w:rFonts w:ascii="Times New Roman" w:eastAsiaTheme="majorEastAsia" w:hAnsi="Times New Roman" w:cs="Times New Roman"/>
+          <w:sz w:val="24"/>
+          <w:szCs w:val="24"/>
+        </w:rPr>
+        <w:t xml:space="preserve"> code locations by unprivileged code. Because the MPU is only able to configure memory regions aligned with the configured power-of-two region size,</w:t>
+      </w:r>
+      <w:r>
+        <w:rPr>
+          <w:rFonts w:ascii="Times New Roman" w:eastAsiaTheme="majorEastAsia" w:hAnsi="Times New Roman" w:cs="Times New Roman"/>
+          <w:sz w:val="24"/>
+          <w:szCs w:val="24"/>
+        </w:rPr>
+        <w:t xml:space="preserve"> </w:t>
+      </w:r>
+      <w:r>
+        <w:rPr>
+          <w:rFonts w:ascii="Times New Roman" w:eastAsiaTheme="majorEastAsia" w:hAnsi="Times New Roman" w:cs="Times New Roman"/>
+          <w:sz w:val="24"/>
+          <w:szCs w:val="24"/>
+        </w:rPr>
+        <w:t xml:space="preserve">this initialization </w:t>
+      </w:r>
+      <w:r>
+        <w:rPr>
+          <w:rFonts w:ascii="Times New Roman" w:eastAsiaTheme="majorEastAsia" w:hAnsi="Times New Roman" w:cs="Times New Roman"/>
+          <w:sz w:val="24"/>
+          <w:szCs w:val="24"/>
+        </w:rPr>
+        <w:t>requires multiple configured regions. A</w:t>
+      </w:r>
+      <w:r>
+        <w:rPr>
+          <w:rFonts w:ascii="Times New Roman" w:eastAsiaTheme="majorEastAsia" w:hAnsi="Times New Roman" w:cs="Times New Roman"/>
+          <w:sz w:val="24"/>
+          <w:szCs w:val="24"/>
+        </w:rPr>
+        <w:t xml:space="preserve">n average of 4 regions </w:t>
+      </w:r>
+      <w:r>
+        <w:rPr>
+          <w:rFonts w:ascii="Times New Roman" w:eastAsiaTheme="majorEastAsia" w:hAnsi="Times New Roman" w:cs="Times New Roman"/>
+          <w:sz w:val="24"/>
+          <w:szCs w:val="24"/>
+        </w:rPr>
+        <w:t xml:space="preserve">are required </w:t>
+      </w:r>
+      <w:r>
+        <w:rPr>
+          <w:rFonts w:ascii="Times New Roman" w:eastAsiaTheme="majorEastAsia" w:hAnsi="Times New Roman" w:cs="Times New Roman"/>
+          <w:sz w:val="24"/>
+          <w:szCs w:val="24"/>
+        </w:rPr>
+        <w:t xml:space="preserve">to successfully protect all </w:t>
+      </w:r>
+      <w:r>
+        <w:rPr>
+          <w:rFonts w:ascii="Times New Roman" w:eastAsiaTheme="majorEastAsia" w:hAnsi="Times New Roman" w:cs="Times New Roman"/>
+          <w:sz w:val="24"/>
+          <w:szCs w:val="24"/>
+        </w:rPr>
+        <w:t xml:space="preserve">OS </w:t>
+      </w:r>
+      <w:r>
+        <w:rPr>
+          <w:rFonts w:ascii="Times New Roman" w:eastAsiaTheme="majorEastAsia" w:hAnsi="Times New Roman" w:cs="Times New Roman"/>
+          <w:sz w:val="24"/>
+          <w:szCs w:val="24"/>
+        </w:rPr>
+        <w:t>code</w:t>
+      </w:r>
+      <w:r>
+        <w:rPr>
+          <w:rFonts w:ascii="Times New Roman" w:eastAsiaTheme="majorEastAsia" w:hAnsi="Times New Roman" w:cs="Times New Roman"/>
+          <w:sz w:val="24"/>
+          <w:szCs w:val="24"/>
+        </w:rPr>
+        <w:t>, and this initialization will not take up all 7 MPU regions</w:t>
+      </w:r>
+      <w:r>
+        <w:rPr>
+          <w:rFonts w:ascii="Times New Roman" w:eastAsiaTheme="majorEastAsia" w:hAnsi="Times New Roman" w:cs="Times New Roman"/>
+          <w:sz w:val="24"/>
+          <w:szCs w:val="24"/>
+        </w:rPr>
+        <w:t>.</w:t>
+      </w:r>
+    </w:p>
+    <w:p>
+      <w:pPr>
+        <w:pStyle w:val="ListParagraph"/>
+        <w:ind w:left="360"/>
+        <w:rPr>
+          <w:rFonts w:ascii="Times New Roman" w:eastAsiaTheme="majorEastAsia" w:hAnsi="Times New Roman" w:cs="Times New Roman"/>
+          <w:sz w:val="24"/>
+          <w:szCs w:val="24"/>
+        </w:rPr>
+      </w:pPr>
+    </w:p>
+    <w:p>
+      <w:pPr>
+        <w:pStyle w:val="ListParagraph"/>
+        <w:ind w:left="360"/>
+        <w:rPr>
+          <w:rFonts w:ascii="Times New Roman" w:eastAsiaTheme="majorEastAsia" w:hAnsi="Times New Roman" w:cs="Times New Roman"/>
+          <w:sz w:val="24"/>
+          <w:szCs w:val="24"/>
+        </w:rPr>
+      </w:pPr>
+      <w:r>
+        <w:rPr>
+          <w:rFonts w:ascii="Times New Roman" w:eastAsiaTheme="majorEastAsia" w:hAnsi="Times New Roman" w:cs="Times New Roman"/>
+          <w:sz w:val="24"/>
+          <w:szCs w:val="24"/>
+        </w:rPr>
+        <w:t xml:space="preserve">Access to a protected location by unprivileged code will generate a memory fault. Our memory fault handler will kill the offending thread and return to regular operation. This protection prevents </w:t>
+      </w:r>
+      <w:r>
+        <w:rPr>
+          <w:rFonts w:ascii="Times New Roman" w:eastAsiaTheme="majorEastAsia" w:hAnsi="Times New Roman" w:cs="Times New Roman"/>
+          <w:sz w:val="24"/>
+          <w:szCs w:val="24"/>
+        </w:rPr>
+        <w:t xml:space="preserve">code injection as well as simple </w:t>
+      </w:r>
+      <w:r>
+        <w:rPr>
+          <w:rFonts w:ascii="Times New Roman" w:eastAsiaTheme="majorEastAsia" w:hAnsi="Times New Roman" w:cs="Times New Roman"/>
+          <w:sz w:val="24"/>
+          <w:szCs w:val="24"/>
+        </w:rPr>
+        <w:t xml:space="preserve">unprivileged </w:t>
+      </w:r>
+      <w:r>
+        <w:rPr>
+          <w:rFonts w:ascii="Times New Roman" w:eastAsiaTheme="majorEastAsia" w:hAnsi="Times New Roman" w:cs="Times New Roman"/>
+          <w:sz w:val="24"/>
+          <w:szCs w:val="24"/>
+        </w:rPr>
+        <w:t xml:space="preserve">calls to OS functions. </w:t>
+      </w:r>
+    </w:p>
+    <w:p>
+      <w:pPr>
+        <w:pStyle w:val="ListParagraph"/>
+        <w:ind w:left="360"/>
+        <w:rPr>
+          <w:rFonts w:ascii="Times New Roman" w:eastAsiaTheme="majorEastAsia" w:hAnsi="Times New Roman" w:cs="Times New Roman"/>
           <w:sz w:val="24"/>
           <w:szCs w:val="24"/>
         </w:rPr>
@@ -639,7 +1330,6 @@
           <w:sz w:val="24"/>
           <w:szCs w:val="24"/>
         </w:rPr>
-        <w:lastRenderedPageBreak/>
         <w:drawing>
           <wp:inline distT="0" distB="0" distL="0" distR="0" wp14:anchorId="5ED887E4" wp14:editId="20A045F7">
             <wp:extent cx="5932805" cy="2787015"/>
@@ -838,7 +1528,16 @@
           <w:sz w:val="24"/>
           <w:szCs w:val="24"/>
         </w:rPr>
-        <w:t>. The bitmap uses one bit per sector to track whether a given sector is currently allocated or free. Our current implementation uses only one sector for this bitmap; hence we can track up to 4096 sectors on disk, which corresponds to an 8MB partition. Expanding this implementation such that the bitmap takes up multiple sectors allows for an unlimited</w:t>
+        <w:t xml:space="preserve">. The bitmap uses one bit per sector to track whether a given sector is currently allocated or free. Our current implementation uses only one sector for this bitmap; hence we can track up to 4096 sectors on disk, which corresponds to an 8MB partition. Expanding this implementation such that the </w:t>
+      </w:r>
+      <w:r>
+        <w:rPr>
+          <w:rFonts w:ascii="Times New Roman" w:eastAsiaTheme="majorEastAsia" w:hAnsi="Times New Roman" w:cs="Times New Roman"/>
+          <w:sz w:val="24"/>
+          <w:szCs w:val="24"/>
+        </w:rPr>
+        <w:lastRenderedPageBreak/>
+        <w:t>bitmap takes up multiple sectors allows for an unlimited</w:t>
       </w:r>
       <w:r>
         <w:rPr>
@@ -986,7 +1685,6 @@
           <w:sz w:val="24"/>
           <w:szCs w:val="24"/>
         </w:rPr>
-        <w:lastRenderedPageBreak/>
         <w:drawing>
           <wp:inline distT="0" distB="0" distL="0" distR="0" wp14:anchorId="4DD4B122" wp14:editId="0B6C59F7">
             <wp:extent cx="6545021" cy="3716122"/>
@@ -1122,6 +1820,7 @@
           <w:sz w:val="24"/>
           <w:szCs w:val="24"/>
         </w:rPr>
+        <w:lastRenderedPageBreak/>
         <w:t xml:space="preserve">Note that the iNode structure is shared between files and directories (see figure </w:t>
       </w:r>
       <w:r>
@@ -1327,16 +2026,7 @@
           <w:sz w:val="24"/>
           <w:szCs w:val="24"/>
         </w:rPr>
-        <w:t xml:space="preserve">Each thread has a “currently open” directory, which is inherited from the parent first and defaults to the root directory if the parent has nothing open. These directories are closed on </w:t>
-      </w:r>
-      <w:r>
-        <w:rPr>
-          <w:rFonts w:ascii="Times New Roman" w:eastAsiaTheme="majorEastAsia" w:hAnsi="Times New Roman" w:cs="Times New Roman"/>
-          <w:sz w:val="24"/>
-          <w:szCs w:val="24"/>
-        </w:rPr>
-        <w:lastRenderedPageBreak/>
-        <w:t>kill. These directories allow any two threads to operate from two distinct working directories simultaneously.</w:t>
+        <w:t>Each thread has a “currently open” directory, which is inherited from the parent first and defaults to the root directory if the parent has nothing open. These directories are closed on kill. These directories allow any two threads to operate from two distinct working directories simultaneously.</w:t>
       </w:r>
     </w:p>
     <w:p>
@@ -1508,6 +2198,7 @@
           <w:sz w:val="24"/>
           <w:szCs w:val="24"/>
         </w:rPr>
+        <w:lastRenderedPageBreak/>
         <w:drawing>
           <wp:anchor distT="0" distB="0" distL="114300" distR="114300" simplePos="0" relativeHeight="251661312" behindDoc="0" locked="0" layoutInCell="1" allowOverlap="1" wp14:anchorId="6C5AD575" wp14:editId="1EA564FE">
             <wp:simplePos x="0" y="0"/>
@@ -1950,56 +2641,6 @@
     <w:p>
       <w:pPr>
         <w:pStyle w:val="ListParagraph"/>
-        <w:ind w:left="360"/>
-        <w:rPr>
-          <w:rFonts w:ascii="Times New Roman" w:eastAsiaTheme="majorEastAsia" w:hAnsi="Times New Roman" w:cs="Times New Roman"/>
-          <w:i/>
-          <w:iCs/>
-          <w:sz w:val="24"/>
-          <w:szCs w:val="24"/>
-        </w:rPr>
-      </w:pPr>
-    </w:p>
-    <w:p>
-      <w:pPr>
-        <w:pStyle w:val="ListParagraph"/>
-        <w:ind w:left="360"/>
-        <w:rPr>
-          <w:rFonts w:ascii="Times New Roman" w:eastAsiaTheme="majorEastAsia" w:hAnsi="Times New Roman" w:cs="Times New Roman"/>
-          <w:b/>
-          <w:bCs/>
-          <w:i/>
-          <w:iCs/>
-          <w:sz w:val="24"/>
-          <w:szCs w:val="24"/>
-        </w:rPr>
-      </w:pPr>
-      <w:r>
-        <w:rPr>
-          <w:rFonts w:ascii="Times New Roman" w:eastAsiaTheme="majorEastAsia" w:hAnsi="Times New Roman" w:cs="Times New Roman"/>
-          <w:i/>
-          <w:iCs/>
-          <w:sz w:val="24"/>
-          <w:szCs w:val="24"/>
-        </w:rPr>
-        <w:lastRenderedPageBreak/>
-        <w:t>MPU Integration</w:t>
-      </w:r>
-    </w:p>
-    <w:p>
-      <w:pPr>
-        <w:rPr>
-          <w:rFonts w:ascii="Times New Roman" w:eastAsiaTheme="majorEastAsia" w:hAnsi="Times New Roman" w:cs="Times New Roman"/>
-          <w:b/>
-          <w:bCs/>
-          <w:sz w:val="24"/>
-          <w:szCs w:val="24"/>
-        </w:rPr>
-      </w:pPr>
-    </w:p>
-    <w:p>
-      <w:pPr>
-        <w:pStyle w:val="ListParagraph"/>
         <w:numPr>
           <w:ilvl w:val="0"/>
           <w:numId w:val="2"/>
@@ -2038,6 +2679,7 @@
           <w:sz w:val="24"/>
           <w:szCs w:val="24"/>
         </w:rPr>
+        <w:lastRenderedPageBreak/>
         <w:t>Our current implementations could be expanded in a number of ways. We do not currently protect process space from other processes, under the assumption that the OS is a single user system and therefore any code or heap space shouldn’t be protected from other processes. However, our OS could be expanded to a multi-user environment where this protection becomes necessary.</w:t>
       </w:r>
     </w:p>
@@ -2170,7 +2812,33 @@
           <w:sz w:val="24"/>
           <w:szCs w:val="24"/>
         </w:rPr>
-        <w:t xml:space="preserve"> and function level optimization to reduce overall CPU utilization. Lastly, there are a number of global pools which could easily be converted to utilize the heap, and the size of the heap could be tuned to use as much memory as possible.</w:t>
+        <w:t xml:space="preserve"> and function level optimization to reduce overall CPU utilization. Lastly, there are </w:t>
+      </w:r>
+      <w:proofErr w:type="gramStart"/>
+      <w:r>
+        <w:rPr>
+          <w:rFonts w:ascii="Times New Roman" w:hAnsi="Times New Roman" w:cs="Times New Roman"/>
+          <w:sz w:val="24"/>
+          <w:szCs w:val="24"/>
+        </w:rPr>
+        <w:t>a number of</w:t>
+      </w:r>
+      <w:proofErr w:type="gramEnd"/>
+      <w:r>
+        <w:rPr>
+          <w:rFonts w:ascii="Times New Roman" w:hAnsi="Times New Roman" w:cs="Times New Roman"/>
+          <w:sz w:val="24"/>
+          <w:szCs w:val="24"/>
+        </w:rPr>
+        <w:t xml:space="preserve"> global pools which could easily be converted to utilize the heap, and the size of the heap could be tuned to use as much memory as possibl</w:t>
+      </w:r>
+      <w:r>
+        <w:rPr>
+          <w:rFonts w:ascii="Times New Roman" w:hAnsi="Times New Roman" w:cs="Times New Roman"/>
+          <w:sz w:val="24"/>
+          <w:szCs w:val="24"/>
+        </w:rPr>
+        <w:t>e</w:t>
       </w:r>
     </w:p>
     <w:p>

</xml_diff>